<commit_message>
UD 03 - Primeros pasos con Docker
</commit_message>
<xml_diff>
--- a/FuentesCurso/UD 01. Introduccion a los contenedores y a Docker/UD 01.01 - Introducción a los contenedores y a Docker.docx
+++ b/FuentesCurso/UD 01. Introduccion a los contenedores y a Docker/UD 01.01 - Introducción a los contenedores y a Docker.docx
@@ -4064,12 +4064,12 @@
           <wp:inline distB="114300" distT="114300" distL="114300" distR="114300">
             <wp:extent cx="6120000" cy="2501900"/>
             <wp:effectExtent b="0" l="0" r="0" t="0"/>
-            <wp:docPr id="4" name="image4.png"/>
+            <wp:docPr id="4" name="image3.png"/>
             <a:graphic>
               <a:graphicData uri="http://schemas.openxmlformats.org/drawingml/2006/picture">
                 <pic:pic>
                   <pic:nvPicPr>
-                    <pic:cNvPr id="0" name="image4.png"/>
+                    <pic:cNvPr id="0" name="image3.png"/>
                     <pic:cNvPicPr preferRelativeResize="0"/>
                   </pic:nvPicPr>
                   <pic:blipFill>
@@ -4218,12 +4218,12 @@
           <wp:inline distB="114300" distT="114300" distL="114300" distR="114300">
             <wp:extent cx="4113375" cy="1939339"/>
             <wp:effectExtent b="0" l="0" r="0" t="0"/>
-            <wp:docPr id="5" name="image5.jpg"/>
+            <wp:docPr id="5" name="image4.jpg"/>
             <a:graphic>
               <a:graphicData uri="http://schemas.openxmlformats.org/drawingml/2006/picture">
                 <pic:pic>
                   <pic:nvPicPr>
-                    <pic:cNvPr id="0" name="image5.jpg"/>
+                    <pic:cNvPr id="0" name="image4.jpg"/>
                     <pic:cNvPicPr preferRelativeResize="0"/>
                   </pic:nvPicPr>
                   <pic:blipFill>
@@ -6151,12 +6151,12 @@
           <wp:inline distB="114300" distT="114300" distL="114300" distR="114300">
             <wp:extent cx="6120000" cy="3187700"/>
             <wp:effectExtent b="0" l="0" r="0" t="0"/>
-            <wp:docPr id="1" name="image3.png"/>
+            <wp:docPr id="1" name="image5.png"/>
             <a:graphic>
               <a:graphicData uri="http://schemas.openxmlformats.org/drawingml/2006/picture">
                 <pic:pic>
                   <pic:nvPicPr>
-                    <pic:cNvPr id="0" name="image3.png"/>
+                    <pic:cNvPr id="0" name="image5.png"/>
                     <pic:cNvPicPr preferRelativeResize="0"/>
                   </pic:nvPicPr>
                   <pic:blipFill>
@@ -6307,13 +6307,13 @@
           <w:b w:val="1"/>
           <w:rtl w:val="0"/>
         </w:rPr>
-        <w:t xml:space="preserve">Tienda (Registry)</w:t>
-      </w:r>
-      <w:r>
-        <w:rPr>
-          <w:rtl w:val="0"/>
-        </w:rPr>
-        <w:t xml:space="preserve">: lugar donde se almacenan imágenes Docker (públicas o privadas). Incluso, de una misma imagen, se almacenan las distintas versiones. La tienda más popular y configurada por defecto en Docker es </w:t>
+        <w:t xml:space="preserve">Registro (Registry)</w:t>
+      </w:r>
+      <w:r>
+        <w:rPr>
+          <w:rtl w:val="0"/>
+        </w:rPr>
+        <w:t xml:space="preserve">: lugar donde se almacenan imágenes Docker (públicas o privadas). Incluso, de una misma imagen, se almacenan las distintas versiones. El registro más popular y configurado por defecto en Docker es </w:t>
       </w:r>
       <w:r>
         <w:rPr>

</xml_diff>